<commit_message>
Update rapport d'activité du 18/12
</commit_message>
<xml_diff>
--- a/Rapport D'activité.docx
+++ b/Rapport D'activité.docx
@@ -101,9 +101,110 @@
       <w:r>
         <w:t>Github</w:t>
       </w:r>
+      <w:proofErr w:type="spellEnd"/>
+    </w:p>
+    <w:p/>
+    <w:p>
+      <w:pPr>
+        <w:rPr>
+          <w:b/>
+          <w:bCs/>
+          <w:color w:val="00B050"/>
+          <w:u w:val="single"/>
+        </w:rPr>
+      </w:pPr>
+      <w:r>
+        <w:rPr>
+          <w:b/>
+          <w:bCs/>
+          <w:color w:val="00B050"/>
+          <w:u w:val="single"/>
+        </w:rPr>
+        <w:t>18/12/2019 :</w:t>
+      </w:r>
+    </w:p>
+    <w:p>
+      <w:r>
+        <w:t xml:space="preserve">Côté Application : Installation de la </w:t>
+      </w:r>
+      <w:proofErr w:type="spellStart"/>
+      <w:r>
+        <w:t>map</w:t>
+      </w:r>
+      <w:proofErr w:type="spellEnd"/>
+      <w:r>
+        <w:t>, recherche de module de traduction, commencement de la page d’accueil de l’application.</w:t>
+      </w:r>
+    </w:p>
+    <w:p>
+      <w:r>
+        <w:t xml:space="preserve">Côté Site Web : Changement de technologie (passage au JS) avec </w:t>
+      </w:r>
+      <w:proofErr w:type="spellStart"/>
+      <w:r>
+        <w:t>Vuetify</w:t>
+      </w:r>
+      <w:proofErr w:type="spellEnd"/>
+      <w:r>
+        <w:t xml:space="preserve"> en </w:t>
+      </w:r>
+      <w:proofErr w:type="spellStart"/>
+      <w:r>
+        <w:t>framework</w:t>
+      </w:r>
+      <w:proofErr w:type="spellEnd"/>
+      <w:r>
+        <w:t>.</w:t>
+      </w:r>
+    </w:p>
+    <w:p/>
+    <w:p>
+      <w:pPr>
+        <w:rPr>
+          <w:b/>
+          <w:bCs/>
+          <w:color w:val="00B050"/>
+          <w:u w:val="single"/>
+        </w:rPr>
+      </w:pPr>
+      <w:r>
+        <w:rPr>
+          <w:b/>
+          <w:bCs/>
+          <w:color w:val="00B050"/>
+          <w:u w:val="single"/>
+        </w:rPr>
+        <w:t>19/12/2019</w:t>
+      </w:r>
+      <w:r>
+        <w:rPr>
+          <w:b/>
+          <w:bCs/>
+          <w:color w:val="00B050"/>
+          <w:u w:val="single"/>
+        </w:rPr>
+        <w:t> :</w:t>
+      </w:r>
       <w:bookmarkStart w:id="0" w:name="_GoBack"/>
       <w:bookmarkEnd w:id="0"/>
-      <w:proofErr w:type="spellEnd"/>
+    </w:p>
+    <w:p>
+      <w:r>
+        <w:t>Affichage de tracé</w:t>
+      </w:r>
+    </w:p>
+    <w:p>
+      <w:r>
+        <w:t>Faire au moins 3p</w:t>
+      </w:r>
+    </w:p>
+    <w:p>
+      <w:r>
+        <w:t>Installation de la RGPD</w:t>
+      </w:r>
+      <w:r>
+        <w:tab/>
+      </w:r>
     </w:p>
     <w:sectPr>
       <w:pgSz w:w="11906" w:h="16838"/>

</xml_diff>